<commit_message>
Atualizar praticas Redes 2
</commit_message>
<xml_diff>
--- a/periodo-9/REDES DE COMPUTADORES II/PRATICA/Pratica Roteamento entre VLANs.docx
+++ b/periodo-9/REDES DE COMPUTADORES II/PRATICA/Pratica Roteamento entre VLANs.docx
@@ -35,7 +35,7 @@
         <w:rPr>
           <w:rtl w:val="0"/>
         </w:rPr>
-        <w:t xml:space="preserve">Utilize o arquivo com a topologia feita na prática VLANs para dar continuidade.</w:t>
+        <w:t xml:space="preserve">Utilize o arquivo com a topologia feita na prática VLANs para dar continuidade, caso você não tenha salvo, utilize o arquivo “Pratica Rogeamento entre VLANs.pkt”</w:t>
       </w:r>
     </w:p>
     <w:p>
@@ -68,11 +68,13 @@
       <w:pPr>
         <w:rPr>
           <w:b w:val="1"/>
-        </w:rPr>
-      </w:pPr>
-      <w:r>
-        <w:rPr>
-          <w:b w:val="1"/>
+          <w:color w:val="0000ff"/>
+        </w:rPr>
+      </w:pPr>
+      <w:r>
+        <w:rPr>
+          <w:b w:val="1"/>
+          <w:color w:val="0000ff"/>
           <w:rtl w:val="0"/>
         </w:rPr>
         <w:t xml:space="preserve">Adicionando o roteador Router1 e configurando a Switch1</w:t>
@@ -341,7 +343,7 @@
           <w:rFonts w:ascii="Courier New" w:cs="Courier New" w:eastAsia="Courier New" w:hAnsi="Courier New"/>
           <w:rtl w:val="0"/>
         </w:rPr>
-        <w:t xml:space="preserve"># enable</w:t>
+        <w:t xml:space="preserve">Router&gt; enable</w:t>
       </w:r>
     </w:p>
     <w:p>
@@ -385,7 +387,7 @@
           <w:rFonts w:ascii="Courier New" w:cs="Courier New" w:eastAsia="Courier New" w:hAnsi="Courier New"/>
           <w:rtl w:val="0"/>
         </w:rPr>
-        <w:t xml:space="preserve"># configure terminal</w:t>
+        <w:t xml:space="preserve">Router# configure terminal</w:t>
       </w:r>
     </w:p>
     <w:p>
@@ -429,7 +431,7 @@
           <w:rFonts w:ascii="Courier New" w:cs="Courier New" w:eastAsia="Courier New" w:hAnsi="Courier New"/>
           <w:rtl w:val="0"/>
         </w:rPr>
-        <w:t xml:space="preserve"># interface GigabitEthernet0/0/0</w:t>
+        <w:t xml:space="preserve">Router(config)# interface GigabitEthernet0/0/0</w:t>
       </w:r>
     </w:p>
     <w:p>
@@ -481,21 +483,21 @@
           <w:rFonts w:ascii="Courier New" w:cs="Courier New" w:eastAsia="Courier New" w:hAnsi="Courier New"/>
           <w:rtl w:val="0"/>
         </w:rPr>
-        <w:t xml:space="preserve"># no shutdown</w:t>
-      </w:r>
-    </w:p>
-    <w:p>
-      <w:pPr>
-        <w:rPr>
-          <w:rFonts w:ascii="Courier New" w:cs="Courier New" w:eastAsia="Courier New" w:hAnsi="Courier New"/>
-        </w:rPr>
-      </w:pPr>
-      <w:r>
-        <w:rPr>
-          <w:rFonts w:ascii="Courier New" w:cs="Courier New" w:eastAsia="Courier New" w:hAnsi="Courier New"/>
-          <w:rtl w:val="0"/>
-        </w:rPr>
-        <w:t xml:space="preserve"># exit</w:t>
+        <w:t xml:space="preserve">Router(config-if)# no shutdown</w:t>
+      </w:r>
+    </w:p>
+    <w:p>
+      <w:pPr>
+        <w:rPr>
+          <w:rFonts w:ascii="Courier New" w:cs="Courier New" w:eastAsia="Courier New" w:hAnsi="Courier New"/>
+        </w:rPr>
+      </w:pPr>
+      <w:r>
+        <w:rPr>
+          <w:rFonts w:ascii="Courier New" w:cs="Courier New" w:eastAsia="Courier New" w:hAnsi="Courier New"/>
+          <w:rtl w:val="0"/>
+        </w:rPr>
+        <w:t xml:space="preserve">Router(config-if)# exit</w:t>
       </w:r>
     </w:p>
     <w:p>
@@ -528,68 +530,68 @@
         <w:rPr>
           <w:rtl w:val="0"/>
         </w:rPr>
-        <w:t xml:space="preserve"> Configure a primeira interface virtual na VLAN 10 com o endereço IP 192.168.10.1 com mascara 255.255.255.0.</w:t>
-      </w:r>
-      <w:r>
-        <w:rPr>
-          <w:rtl w:val="0"/>
-        </w:rPr>
-      </w:r>
-    </w:p>
-    <w:p>
-      <w:pPr>
-        <w:rPr>
-          <w:rFonts w:ascii="Courier New" w:cs="Courier New" w:eastAsia="Courier New" w:hAnsi="Courier New"/>
-        </w:rPr>
-      </w:pPr>
-      <w:r>
-        <w:rPr>
-          <w:rFonts w:ascii="Courier New" w:cs="Courier New" w:eastAsia="Courier New" w:hAnsi="Courier New"/>
-          <w:rtl w:val="0"/>
-        </w:rPr>
-        <w:t xml:space="preserve"># interface GigabitEthernet0/0/0.10</w:t>
-      </w:r>
-    </w:p>
-    <w:p>
-      <w:pPr>
-        <w:rPr>
-          <w:rFonts w:ascii="Courier New" w:cs="Courier New" w:eastAsia="Courier New" w:hAnsi="Courier New"/>
-        </w:rPr>
-      </w:pPr>
-      <w:r>
-        <w:rPr>
-          <w:rFonts w:ascii="Courier New" w:cs="Courier New" w:eastAsia="Courier New" w:hAnsi="Courier New"/>
-          <w:rtl w:val="0"/>
-        </w:rPr>
-        <w:t xml:space="preserve"># encapsulation dot1Q 10</w:t>
-      </w:r>
-    </w:p>
-    <w:p>
-      <w:pPr>
-        <w:rPr>
-          <w:rFonts w:ascii="Courier New" w:cs="Courier New" w:eastAsia="Courier New" w:hAnsi="Courier New"/>
-        </w:rPr>
-      </w:pPr>
-      <w:r>
-        <w:rPr>
-          <w:rFonts w:ascii="Courier New" w:cs="Courier New" w:eastAsia="Courier New" w:hAnsi="Courier New"/>
-          <w:rtl w:val="0"/>
-        </w:rPr>
-        <w:t xml:space="preserve"># ip address 192.168.10.1 255.255.255.0</w:t>
-      </w:r>
-    </w:p>
-    <w:p>
-      <w:pPr>
-        <w:rPr>
-          <w:rFonts w:ascii="Courier New" w:cs="Courier New" w:eastAsia="Courier New" w:hAnsi="Courier New"/>
-        </w:rPr>
-      </w:pPr>
-      <w:r>
-        <w:rPr>
-          <w:rFonts w:ascii="Courier New" w:cs="Courier New" w:eastAsia="Courier New" w:hAnsi="Courier New"/>
-          <w:rtl w:val="0"/>
-        </w:rPr>
-        <w:t xml:space="preserve"># exit</w:t>
+        <w:t xml:space="preserve"> Configure a primeira interface virtual na VLAN 10 com o endereço IP 10.0.10.1 com mascara 255.255.255.0.</w:t>
+      </w:r>
+      <w:r>
+        <w:rPr>
+          <w:rtl w:val="0"/>
+        </w:rPr>
+      </w:r>
+    </w:p>
+    <w:p>
+      <w:pPr>
+        <w:rPr>
+          <w:rFonts w:ascii="Courier New" w:cs="Courier New" w:eastAsia="Courier New" w:hAnsi="Courier New"/>
+        </w:rPr>
+      </w:pPr>
+      <w:r>
+        <w:rPr>
+          <w:rFonts w:ascii="Courier New" w:cs="Courier New" w:eastAsia="Courier New" w:hAnsi="Courier New"/>
+          <w:rtl w:val="0"/>
+        </w:rPr>
+        <w:t xml:space="preserve">Router(config)# interface GigabitEthernet0/0/0.10</w:t>
+      </w:r>
+    </w:p>
+    <w:p>
+      <w:pPr>
+        <w:rPr>
+          <w:rFonts w:ascii="Courier New" w:cs="Courier New" w:eastAsia="Courier New" w:hAnsi="Courier New"/>
+        </w:rPr>
+      </w:pPr>
+      <w:r>
+        <w:rPr>
+          <w:rFonts w:ascii="Courier New" w:cs="Courier New" w:eastAsia="Courier New" w:hAnsi="Courier New"/>
+          <w:rtl w:val="0"/>
+        </w:rPr>
+        <w:t xml:space="preserve">Router(config-subif)# encapsulation dot1Q 10</w:t>
+      </w:r>
+    </w:p>
+    <w:p>
+      <w:pPr>
+        <w:rPr>
+          <w:rFonts w:ascii="Courier New" w:cs="Courier New" w:eastAsia="Courier New" w:hAnsi="Courier New"/>
+        </w:rPr>
+      </w:pPr>
+      <w:r>
+        <w:rPr>
+          <w:rFonts w:ascii="Courier New" w:cs="Courier New" w:eastAsia="Courier New" w:hAnsi="Courier New"/>
+          <w:rtl w:val="0"/>
+        </w:rPr>
+        <w:t xml:space="preserve">Router(config-subif)Router# ip address 10.0.10.1 255.255.255.0</w:t>
+      </w:r>
+    </w:p>
+    <w:p>
+      <w:pPr>
+        <w:rPr>
+          <w:rFonts w:ascii="Courier New" w:cs="Courier New" w:eastAsia="Courier New" w:hAnsi="Courier New"/>
+        </w:rPr>
+      </w:pPr>
+      <w:r>
+        <w:rPr>
+          <w:rFonts w:ascii="Courier New" w:cs="Courier New" w:eastAsia="Courier New" w:hAnsi="Courier New"/>
+          <w:rtl w:val="0"/>
+        </w:rPr>
+        <w:t xml:space="preserve">Router(config-subif)Router# exit</w:t>
       </w:r>
     </w:p>
     <w:p>
@@ -643,7 +645,7 @@
         <w:rPr>
           <w:rtl w:val="0"/>
         </w:rPr>
-        <w:t xml:space="preserve">VLAN 20: 192.168.20.1 / 255.255.255.0</w:t>
+        <w:t xml:space="preserve">VLAN 20: 10.0.20.1 / 255.255.255.0</w:t>
       </w:r>
     </w:p>
     <w:p>
@@ -655,7 +657,7 @@
         <w:rPr>
           <w:rtl w:val="0"/>
         </w:rPr>
-        <w:t xml:space="preserve">VLAN 30: 192.168.30.1 / 255.255.255.0</w:t>
+        <w:t xml:space="preserve">VLAN 30: 10.0.30.1 / 255.255.255.0</w:t>
       </w:r>
     </w:p>
     <w:p>
@@ -667,7 +669,7 @@
         <w:rPr>
           <w:rtl w:val="0"/>
         </w:rPr>
-        <w:t xml:space="preserve">VLAN 40: 192.168.40.1 / 255.255.255.0</w:t>
+        <w:t xml:space="preserve">VLAN 40: 10.0.40.1 / 255.255.255.0</w:t>
       </w:r>
     </w:p>
     <w:p>
@@ -724,21 +726,21 @@
           <w:rFonts w:ascii="Courier New" w:cs="Courier New" w:eastAsia="Courier New" w:hAnsi="Courier New"/>
           <w:rtl w:val="0"/>
         </w:rPr>
-        <w:t xml:space="preserve"># end</w:t>
-      </w:r>
-    </w:p>
-    <w:p>
-      <w:pPr>
-        <w:rPr>
-          <w:rFonts w:ascii="Courier New" w:cs="Courier New" w:eastAsia="Courier New" w:hAnsi="Courier New"/>
-        </w:rPr>
-      </w:pPr>
-      <w:r>
-        <w:rPr>
-          <w:rFonts w:ascii="Courier New" w:cs="Courier New" w:eastAsia="Courier New" w:hAnsi="Courier New"/>
-          <w:rtl w:val="0"/>
-        </w:rPr>
-        <w:t xml:space="preserve"># show ip interface brief </w:t>
+        <w:t xml:space="preserve">Router# end</w:t>
+      </w:r>
+    </w:p>
+    <w:p>
+      <w:pPr>
+        <w:rPr>
+          <w:rFonts w:ascii="Courier New" w:cs="Courier New" w:eastAsia="Courier New" w:hAnsi="Courier New"/>
+        </w:rPr>
+      </w:pPr>
+      <w:r>
+        <w:rPr>
+          <w:rFonts w:ascii="Courier New" w:cs="Courier New" w:eastAsia="Courier New" w:hAnsi="Courier New"/>
+          <w:rtl w:val="0"/>
+        </w:rPr>
+        <w:t xml:space="preserve">Router# show ip interface brief </w:t>
       </w:r>
     </w:p>
     <w:p>

</xml_diff>